<commit_message>
Upgrade the C# wizard to VS 2012 for Maya 2015, 2016 and 2017 (#3)
Upgrade the C# wizard to VS 2012 for Maya 2015, 2016 and 2017
</commit_message>
<xml_diff>
--- a/readme.docx
+++ b/readme.docx
@@ -19,16 +19,25 @@
       <w:r>
         <w:t>s</w:t>
       </w:r>
+      <w:r>
+        <w:t xml:space="preserve"> </w:t>
+      </w:r>
+      <w:r>
+        <w:t xml:space="preserve">for Maya </w:t>
+      </w:r>
+      <w:r>
+        <w:t xml:space="preserve">2015, 2016 and </w:t>
+      </w:r>
       <w:bookmarkStart w:id="0" w:name="_GoBack"/>
       <w:bookmarkEnd w:id="0"/>
       <w:r>
+        <w:t>201</w:t>
+      </w:r>
+      <w:r>
+        <w:t>7</w:t>
+      </w:r>
+      <w:r>
         <w:t xml:space="preserve"> </w:t>
-      </w:r>
-      <w:r>
-        <w:t xml:space="preserve">for Maya </w:t>
-      </w:r>
-      <w:r>
-        <w:t xml:space="preserve">2014 </w:t>
       </w:r>
       <w:r>
         <w:t xml:space="preserve">.NET </w:t>
@@ -83,21 +92,7 @@
         <w:rPr>
           <w:b/>
         </w:rPr>
-        <w:t xml:space="preserve">Maya </w:t>
-      </w:r>
-      <w:proofErr w:type="spellStart"/>
-      <w:r>
-        <w:rPr>
-          <w:b/>
-        </w:rPr>
-        <w:t>CSharp</w:t>
-      </w:r>
-      <w:proofErr w:type="spellEnd"/>
-      <w:r>
-        <w:rPr>
-          <w:b/>
-        </w:rPr>
-        <w:t xml:space="preserve"> plug-in.</w:t>
+        <w:t>Maya CSharp plug-in.</w:t>
       </w:r>
       <w:r>
         <w:rPr>
@@ -130,21 +125,19 @@
         <w:rPr>
           <w:rStyle w:val="Code"/>
         </w:rPr>
-        <w:t>2010/Templates/</w:t>
-      </w:r>
-      <w:proofErr w:type="spellStart"/>
+        <w:t>201</w:t>
+      </w:r>
       <w:r>
         <w:rPr>
           <w:rStyle w:val="Code"/>
         </w:rPr>
-        <w:t>ProjectTemplates</w:t>
-      </w:r>
-      <w:proofErr w:type="spellEnd"/>
+        <w:t>2</w:t>
+      </w:r>
       <w:r>
         <w:rPr>
           <w:rStyle w:val="Code"/>
         </w:rPr>
-        <w:t>/Visual C#</w:t>
+        <w:t>/Templates/ProjectTemplates/Visual C#</w:t>
       </w:r>
       <w:r>
         <w:t xml:space="preserve"> directory</w:t>
@@ -168,67 +161,25 @@
         <w:rPr>
           <w:b/>
         </w:rPr>
-        <w:t xml:space="preserve">Maya </w:t>
-      </w:r>
-      <w:proofErr w:type="spellStart"/>
+        <w:t>Maya CSharp Command with Undo.zip</w:t>
+      </w:r>
+      <w:r>
+        <w:t xml:space="preserve">, </w:t>
+      </w:r>
       <w:r>
         <w:rPr>
           <w:b/>
         </w:rPr>
-        <w:t>CSharp</w:t>
-      </w:r>
-      <w:proofErr w:type="spellEnd"/>
+        <w:t>Maya CSharp Command.zip</w:t>
+      </w:r>
+      <w:r>
+        <w:t xml:space="preserve">, and </w:t>
+      </w:r>
       <w:r>
         <w:rPr>
           <w:b/>
         </w:rPr>
-        <w:t xml:space="preserve"> Command with Undo.zip</w:t>
-      </w:r>
-      <w:r>
-        <w:t xml:space="preserve">, </w:t>
-      </w:r>
-      <w:r>
-        <w:rPr>
-          <w:b/>
-        </w:rPr>
-        <w:t xml:space="preserve">Maya </w:t>
-      </w:r>
-      <w:proofErr w:type="spellStart"/>
-      <w:r>
-        <w:rPr>
-          <w:b/>
-        </w:rPr>
-        <w:t>CSharp</w:t>
-      </w:r>
-      <w:proofErr w:type="spellEnd"/>
-      <w:r>
-        <w:rPr>
-          <w:b/>
-        </w:rPr>
-        <w:t xml:space="preserve"> Command.zip</w:t>
-      </w:r>
-      <w:r>
-        <w:t xml:space="preserve">, and </w:t>
-      </w:r>
-      <w:r>
-        <w:rPr>
-          <w:b/>
-        </w:rPr>
-        <w:t xml:space="preserve">Maya </w:t>
-      </w:r>
-      <w:proofErr w:type="spellStart"/>
-      <w:r>
-        <w:rPr>
-          <w:b/>
-        </w:rPr>
-        <w:t>CSharp</w:t>
-      </w:r>
-      <w:proofErr w:type="spellEnd"/>
-      <w:r>
-        <w:rPr>
-          <w:b/>
-        </w:rPr>
-        <w:t xml:space="preserve"> Node.zip</w:t>
+        <w:t>Maya CSharp Node.zip</w:t>
       </w:r>
       <w:r>
         <w:t xml:space="preserve"> </w:t>
@@ -246,21 +197,19 @@
         <w:rPr>
           <w:rStyle w:val="Code"/>
         </w:rPr>
-        <w:t>&lt;current user&gt;/Documents/Visual Studio 2010/Templates/</w:t>
-      </w:r>
-      <w:proofErr w:type="spellStart"/>
+        <w:t>&lt;current user&gt;/Documents/Visual Studio 201</w:t>
+      </w:r>
       <w:r>
         <w:rPr>
           <w:rStyle w:val="Code"/>
         </w:rPr>
-        <w:t>ItemTemplates</w:t>
-      </w:r>
-      <w:proofErr w:type="spellEnd"/>
+        <w:t>2</w:t>
+      </w:r>
       <w:r>
         <w:rPr>
           <w:rStyle w:val="Code"/>
         </w:rPr>
-        <w:t>/Visual C#</w:t>
+        <w:t>/Templates/ItemTemplates/Visual C#</w:t>
       </w:r>
       <w:r>
         <w:t xml:space="preserve"> directory</w:t>
@@ -334,7 +283,7 @@
 
 <file path=word/numbering.xml><?xml version="1.0" encoding="utf-8"?>
 <w:numbering xmlns:wpc="http://schemas.microsoft.com/office/word/2010/wordprocessingCanvas" xmlns:mc="http://schemas.openxmlformats.org/markup-compatibility/2006" xmlns:o="urn:schemas-microsoft-com:office:office" xmlns:r="http://schemas.openxmlformats.org/officeDocument/2006/relationships" xmlns:m="http://schemas.openxmlformats.org/officeDocument/2006/math" xmlns:v="urn:schemas-microsoft-com:vml" xmlns:wp14="http://schemas.microsoft.com/office/word/2010/wordprocessingDrawing" xmlns:wp="http://schemas.openxmlformats.org/drawingml/2006/wordprocessingDrawing" xmlns:w10="urn:schemas-microsoft-com:office:word" xmlns:w="http://schemas.openxmlformats.org/wordprocessingml/2006/main" xmlns:w14="http://schemas.microsoft.com/office/word/2010/wordml" xmlns:w15="http://schemas.microsoft.com/office/word/2012/wordml" xmlns:wpg="http://schemas.microsoft.com/office/word/2010/wordprocessingGroup" xmlns:wpi="http://schemas.microsoft.com/office/word/2010/wordprocessingInk" xmlns:wne="http://schemas.microsoft.com/office/word/2006/wordml" xmlns:wps="http://schemas.microsoft.com/office/word/2010/wordprocessingShape" mc:Ignorable="w14 w15 wp14">
-  <w:abstractNum w:abstractNumId="0">
+  <w:abstractNum w:abstractNumId="0" w15:restartNumberingAfterBreak="0">
     <w:nsid w:val="20D65FF5"/>
     <w:multiLevelType w:val="hybridMultilevel"/>
     <w:tmpl w:val="2E2839FC"/>
@@ -447,7 +396,7 @@
       </w:rPr>
     </w:lvl>
   </w:abstractNum>
-  <w:abstractNum w:abstractNumId="1">
+  <w:abstractNum w:abstractNumId="1" w15:restartNumberingAfterBreak="0">
     <w:nsid w:val="28CA0A63"/>
     <w:multiLevelType w:val="hybridMultilevel"/>
     <w:tmpl w:val="6B3AF2A8"/>

</xml_diff>